<commit_message>
Changes for home page
Style and home page change,
Nepali date and money support.
</commit_message>
<xml_diff>
--- a/login-api/public/downloads/out.docx
+++ b/login-api/public/downloads/out.docx
@@ -279,7 +279,7 @@
                 <w:sz w:val="24"/>
                 <w:szCs w:val="24"/>
               </w:rPr>
-              <w:t>10</w:t>
+              <w:t>392</w:t>
             </w:r>
           </w:p>
         </w:tc>
@@ -301,7 +301,7 @@
                 <w:sz w:val="24"/>
                 <w:szCs w:val="24"/>
               </w:rPr>
-              <w:t>bharat</w:t>
+              <w:t/>
             </w:r>
           </w:p>
         </w:tc>
@@ -323,7 +323,7 @@
                 <w:sz w:val="24"/>
                 <w:szCs w:val="24"/>
               </w:rPr>
-              <w:t>Medical Bills</w:t>
+              <w:t>SELF</w:t>
             </w:r>
           </w:p>
         </w:tc>
@@ -345,7 +345,7 @@
                 <w:sz w:val="24"/>
                 <w:szCs w:val="24"/>
               </w:rPr>
-              <w:t>2017-04-07T18:30:00.000Z</w:t>
+              <w:t>2013-12-01T18:30:00.000Z</w:t>
             </w:r>
           </w:p>
         </w:tc>
@@ -367,7 +367,7 @@
                 <w:sz w:val="24"/>
                 <w:szCs w:val="24"/>
               </w:rPr>
-              <w:t>new road</w:t>
+              <w:t>CENTRAL OFFICE</w:t>
             </w:r>
           </w:p>
         </w:tc>
@@ -389,7 +389,7 @@
                 <w:sz w:val="24"/>
                 <w:szCs w:val="24"/>
               </w:rPr>
-              <w:t>12345</w:t>
+              <w:t>64862</w:t>
             </w:r>
           </w:p>
         </w:tc>
@@ -411,7 +411,7 @@
                 <w:sz w:val="24"/>
                 <w:szCs w:val="24"/>
               </w:rPr>
-              <w:t>123456789</w:t>
+              <w:t>9851079411</w:t>
             </w:r>
           </w:p>
         </w:tc>
@@ -433,7 +433,7 @@
                 <w:sz w:val="24"/>
                 <w:szCs w:val="24"/>
               </w:rPr>
-              <w:t/>
+              <w:t>2013-11-22T18:30:00.000Z</w:t>
             </w:r>
           </w:p>
         </w:tc>

</xml_diff>